<commit_message>
Updated based on reviewer comments
</commit_message>
<xml_diff>
--- a/Highlights.docx
+++ b/Highlights.docx
@@ -13,15 +13,43 @@
     <w:p/>
     <w:p>
       <w:r>
-        <w:t xml:space="preserve">- Harvesting and forest floor removal alter arthropod, </w:t>
-      </w:r>
-      <w:proofErr w:type="gramStart"/>
-      <w:r>
-        <w:t>bacterial</w:t>
-      </w:r>
-      <w:proofErr w:type="gramEnd"/>
-      <w:r>
-        <w:t xml:space="preserve"> and fungal Communities in short term (5 year) time scales</w:t>
+        <w:t xml:space="preserve">- Harvesting and forest floor removal alter </w:t>
+      </w:r>
+      <w:r>
+        <w:t>soil</w:t>
+      </w:r>
+      <w:r>
+        <w:t xml:space="preserve"> </w:t>
+      </w:r>
+      <w:r>
+        <w:t>c</w:t>
+      </w:r>
+      <w:r>
+        <w:t>ommunities in</w:t>
+      </w:r>
+      <w:r>
+        <w:t xml:space="preserve"> short ter</w:t>
+      </w:r>
+      <w:r>
+        <w:t>m</w:t>
+      </w:r>
+      <w:r>
+        <w:t xml:space="preserve"> </w:t>
+      </w:r>
+      <w:r>
+        <w:t>(</w:t>
+      </w:r>
+      <w:r>
+        <w:t>5 year</w:t>
+      </w:r>
+      <w:r>
+        <w:t>)</w:t>
+      </w:r>
+      <w:r>
+        <w:t xml:space="preserve"> </w:t>
+      </w:r>
+      <w:r>
+        <w:t>time scales</w:t>
       </w:r>
     </w:p>
     <w:p>
@@ -36,12 +64,24 @@
     </w:p>
     <w:p>
       <w:r>
-        <w:t xml:space="preserve">- Sampling location selection (relative to trenching) within sites can have a large effect on observed effects in sites where soil preparation has been applied </w:t>
+        <w:t>- Sampling location within sites</w:t>
+      </w:r>
+      <w:r>
+        <w:t xml:space="preserve"> with soil preparation</w:t>
+      </w:r>
+      <w:r>
+        <w:t xml:space="preserve"> can have a large effect on observed effects </w:t>
       </w:r>
     </w:p>
     <w:p>
       <w:r>
-        <w:t xml:space="preserve">- DNA </w:t>
+        <w:t xml:space="preserve">- </w:t>
+      </w:r>
+      <w:r>
+        <w:t xml:space="preserve">Treatment responses in </w:t>
+      </w:r>
+      <w:r>
+        <w:t xml:space="preserve">DNA </w:t>
       </w:r>
       <w:proofErr w:type="spellStart"/>
       <w:r>
@@ -49,7 +89,22 @@
       </w:r>
       <w:proofErr w:type="spellEnd"/>
       <w:r>
-        <w:t xml:space="preserve"> communities did not appear to be sensitive to seasonal fluctuations within the growing season, and may be a good technique to capture community patterns during the growing season regardless of the timing of sampling</w:t>
+        <w:t xml:space="preserve"> communities </w:t>
+      </w:r>
+      <w:r>
+        <w:t>were</w:t>
+      </w:r>
+      <w:r>
+        <w:t xml:space="preserve"> </w:t>
+      </w:r>
+      <w:r>
+        <w:t>consistent</w:t>
+      </w:r>
+      <w:r>
+        <w:t xml:space="preserve"> </w:t>
+      </w:r>
+      <w:r>
+        <w:t>through different seasons</w:t>
       </w:r>
     </w:p>
     <w:sectPr>

</xml_diff>